<commit_message>
Fixed title_page and task_list, continuing to work on store
</commit_message>
<xml_diff>
--- a/note/title_page.docx
+++ b/note/title_page.docx
@@ -217,13 +217,13 @@
     </w:p>
     <w:tbl>
       <w:tblPr>
-        <w:tblW w:w="3827" w:type="dxa"/>
-        <w:tblInd w:w="5812" w:type="dxa"/>
+        <w:tblW w:w="3828" w:type="dxa"/>
+        <w:tblInd w:w="5665" w:type="dxa"/>
         <w:tblLayout w:type="fixed"/>
         <w:tblLook w:val="0000" w:firstRow="0" w:lastRow="0" w:firstColumn="0" w:lastColumn="0" w:noHBand="0" w:noVBand="0"/>
       </w:tblPr>
       <w:tblGrid>
-        <w:gridCol w:w="3827"/>
+        <w:gridCol w:w="3828"/>
       </w:tblGrid>
       <w:tr>
         <w:trPr>
@@ -231,7 +231,7 @@
         </w:trPr>
         <w:tc>
           <w:tcPr>
-            <w:tcW w:w="3827" w:type="dxa"/>
+            <w:tcW w:w="3828" w:type="dxa"/>
             <w:tcBorders>
               <w:bottom w:val="nil"/>
             </w:tcBorders>
@@ -275,7 +275,7 @@
         </w:trPr>
         <w:tc>
           <w:tcPr>
-            <w:tcW w:w="3827" w:type="dxa"/>
+            <w:tcW w:w="3828" w:type="dxa"/>
           </w:tcPr>
           <w:p>
             <w:pPr>
@@ -306,11 +306,12 @@
         </w:trPr>
         <w:tc>
           <w:tcPr>
-            <w:tcW w:w="3827" w:type="dxa"/>
+            <w:tcW w:w="3828" w:type="dxa"/>
           </w:tcPr>
           <w:p>
             <w:pPr>
               <w:spacing w:after="0"/>
+              <w:ind w:left="-111" w:right="-104" w:firstLine="111"/>
               <w:jc w:val="both"/>
               <w:rPr>
                 <w:rFonts w:ascii="Times New Roman" w:eastAsia="Times New Roman" w:hAnsi="Times New Roman"/>
@@ -585,14 +586,13 @@
     </w:p>
     <w:tbl>
       <w:tblPr>
-        <w:tblW w:w="9639" w:type="dxa"/>
-        <w:tblInd w:w="108" w:type="dxa"/>
+        <w:tblW w:w="9781" w:type="dxa"/>
         <w:tblLayout w:type="fixed"/>
         <w:tblLook w:val="0000" w:firstRow="0" w:lastRow="0" w:firstColumn="0" w:lastColumn="0" w:noHBand="0" w:noVBand="0"/>
       </w:tblPr>
       <w:tblGrid>
         <w:gridCol w:w="4678"/>
-        <w:gridCol w:w="2126"/>
+        <w:gridCol w:w="2268"/>
         <w:gridCol w:w="2835"/>
       </w:tblGrid>
       <w:tr>
@@ -606,6 +606,7 @@
           <w:p>
             <w:pPr>
               <w:spacing w:after="0"/>
+              <w:ind w:left="-74"/>
               <w:rPr>
                 <w:rFonts w:ascii="Times New Roman" w:eastAsia="Times New Roman" w:hAnsi="Times New Roman"/>
                 <w:sz w:val="28"/>
@@ -626,7 +627,7 @@
         </w:tc>
         <w:tc>
           <w:tcPr>
-            <w:tcW w:w="2126" w:type="dxa"/>
+            <w:tcW w:w="2268" w:type="dxa"/>
           </w:tcPr>
           <w:p>
             <w:pPr>
@@ -722,6 +723,7 @@
           <w:p>
             <w:pPr>
               <w:spacing w:after="0"/>
+              <w:ind w:left="-74"/>
               <w:rPr>
                 <w:rFonts w:ascii="Times New Roman" w:eastAsia="Times New Roman" w:hAnsi="Times New Roman"/>
                 <w:sz w:val="28"/>
@@ -742,7 +744,7 @@
         </w:tc>
         <w:tc>
           <w:tcPr>
-            <w:tcW w:w="2126" w:type="dxa"/>
+            <w:tcW w:w="2268" w:type="dxa"/>
           </w:tcPr>
           <w:p>
             <w:pPr>
@@ -828,6 +830,7 @@
           <w:p>
             <w:pPr>
               <w:spacing w:after="0"/>
+              <w:ind w:left="-74"/>
               <w:rPr>
                 <w:rFonts w:ascii="Times New Roman" w:eastAsia="Times New Roman" w:hAnsi="Times New Roman"/>
                 <w:sz w:val="28"/>
@@ -848,7 +851,7 @@
         </w:tc>
         <w:tc>
           <w:tcPr>
-            <w:tcW w:w="2126" w:type="dxa"/>
+            <w:tcW w:w="2268" w:type="dxa"/>
           </w:tcPr>
           <w:p>
             <w:pPr>
@@ -895,6 +898,7 @@
                 <w:tab w:val="left" w:pos="885"/>
               </w:tabs>
               <w:spacing w:after="0"/>
+              <w:ind w:left="-74"/>
               <w:rPr>
                 <w:rFonts w:ascii="Times New Roman" w:eastAsia="Times New Roman" w:hAnsi="Times New Roman"/>
                 <w:i/>
@@ -917,7 +921,7 @@
         </w:tc>
         <w:tc>
           <w:tcPr>
-            <w:tcW w:w="2126" w:type="dxa"/>
+            <w:tcW w:w="2268" w:type="dxa"/>
           </w:tcPr>
           <w:p>
             <w:pPr>
@@ -991,6 +995,7 @@
                 <w:tab w:val="left" w:pos="885"/>
               </w:tabs>
               <w:spacing w:after="0"/>
+              <w:ind w:left="-74"/>
               <w:rPr>
                 <w:rFonts w:ascii="Times New Roman" w:eastAsia="Times New Roman" w:hAnsi="Times New Roman"/>
                 <w:i/>
@@ -1013,7 +1018,7 @@
         </w:tc>
         <w:tc>
           <w:tcPr>
-            <w:tcW w:w="2126" w:type="dxa"/>
+            <w:tcW w:w="2268" w:type="dxa"/>
           </w:tcPr>
           <w:p>
             <w:pPr>
@@ -1101,6 +1106,7 @@
           <w:p>
             <w:pPr>
               <w:spacing w:after="0"/>
+              <w:ind w:left="-74"/>
               <w:rPr>
                 <w:rFonts w:ascii="Times New Roman" w:eastAsia="Times New Roman" w:hAnsi="Times New Roman"/>
                 <w:sz w:val="28"/>
@@ -1121,7 +1127,7 @@
         </w:tc>
         <w:tc>
           <w:tcPr>
-            <w:tcW w:w="2126" w:type="dxa"/>
+            <w:tcW w:w="2268" w:type="dxa"/>
           </w:tcPr>
           <w:p>
             <w:pPr>
@@ -1205,6 +1211,7 @@
           <w:p>
             <w:pPr>
               <w:spacing w:after="0"/>
+              <w:ind w:left="-74"/>
               <w:rPr>
                 <w:rFonts w:ascii="Times New Roman" w:eastAsia="Times New Roman" w:hAnsi="Times New Roman"/>
                 <w:sz w:val="28"/>
@@ -1225,7 +1232,7 @@
         </w:tc>
         <w:tc>
           <w:tcPr>
-            <w:tcW w:w="2126" w:type="dxa"/>
+            <w:tcW w:w="2268" w:type="dxa"/>
           </w:tcPr>
           <w:p>
             <w:pPr>
@@ -1337,7 +1344,7 @@
     <w:sectPr>
       <w:footerReference w:type="default" r:id="rId8"/>
       <w:pgSz w:w="11906" w:h="16838"/>
-      <w:pgMar w:top="1134" w:right="849" w:bottom="1559" w:left="1701" w:header="709" w:footer="709" w:gutter="0"/>
+      <w:pgMar w:top="1134" w:right="851" w:bottom="1531" w:left="1701" w:header="709" w:footer="709" w:gutter="0"/>
       <w:pgNumType w:start="6"/>
       <w:cols w:space="708"/>
       <w:docGrid w:linePitch="360"/>
@@ -1373,65 +1380,12 @@
 
 <file path=word/footer1.xml><?xml version="1.0" encoding="utf-8"?>
 <w:ftr xmlns:wpc="http://schemas.microsoft.com/office/word/2010/wordprocessingCanvas" xmlns:cx="http://schemas.microsoft.com/office/drawing/2014/chartex" xmlns:cx1="http://schemas.microsoft.com/office/drawing/2015/9/8/chartex" xmlns:cx2="http://schemas.microsoft.com/office/drawing/2015/10/21/chartex" xmlns:cx3="http://schemas.microsoft.com/office/drawing/2016/5/9/chartex" xmlns:cx4="http://schemas.microsoft.com/office/drawing/2016/5/10/chartex" xmlns:cx5="http://schemas.microsoft.com/office/drawing/2016/5/11/chartex" xmlns:cx6="http://schemas.microsoft.com/office/drawing/2016/5/12/chartex" xmlns:cx7="http://schemas.microsoft.com/office/drawing/2016/5/13/chartex" xmlns:cx8="http://schemas.microsoft.com/office/drawing/2016/5/14/chartex" xmlns:mc="http://schemas.openxmlformats.org/markup-compatibility/2006" xmlns:aink="http://schemas.microsoft.com/office/drawing/2016/ink" xmlns:am3d="http://schemas.microsoft.com/office/drawing/2017/model3d" xmlns:o="urn:schemas-microsoft-com:office:office" xmlns:r="http://schemas.openxmlformats.org/officeDocument/2006/relationships" xmlns:m="http://schemas.openxmlformats.org/officeDocument/2006/math" xmlns:v="urn:schemas-microsoft-com:vml" xmlns:wp14="http://schemas.microsoft.com/office/word/2010/wordprocessingDrawing" xmlns:wp="http://schemas.openxmlformats.org/drawingml/2006/wordprocessingDrawing" xmlns:w10="urn:schemas-microsoft-com:office:word" xmlns:w="http://schemas.openxmlformats.org/wordprocessingml/2006/main" xmlns:w14="http://schemas.microsoft.com/office/word/2010/wordml" xmlns:w15="http://schemas.microsoft.com/office/word/2012/wordml" xmlns:w16cex="http://schemas.microsoft.com/office/word/2018/wordml/cex" xmlns:w16cid="http://schemas.microsoft.com/office/word/2016/wordml/cid" xmlns:w16="http://schemas.microsoft.com/office/word/2018/wordml" xmlns:w16se="http://schemas.microsoft.com/office/word/2015/wordml/symex" xmlns:wpg="http://schemas.microsoft.com/office/word/2010/wordprocessingGroup" xmlns:wpi="http://schemas.microsoft.com/office/word/2010/wordprocessingInk" xmlns:wne="http://schemas.microsoft.com/office/word/2006/wordml" xmlns:wps="http://schemas.microsoft.com/office/word/2010/wordprocessingShape" mc:Ignorable="w14 w15 w16se w16cid w16 w16cex wp14">
-  <w:sdt>
-    <w:sdtPr>
-      <w:id w:val="-937982454"/>
-      <w:docPartObj>
-        <w:docPartGallery w:val="Page Numbers (Bottom of Page)"/>
-        <w:docPartUnique/>
-      </w:docPartObj>
-    </w:sdtPr>
-    <w:sdtEndPr/>
-    <w:sdtContent>
-      <w:p>
-        <w:pPr>
-          <w:pStyle w:val="Footer"/>
-          <w:jc w:val="right"/>
-        </w:pPr>
-        <w:r>
-          <w:rPr>
-            <w:rFonts w:ascii="Times New Roman" w:hAnsi="Times New Roman"/>
-            <w:sz w:val="28"/>
-            <w:szCs w:val="28"/>
-          </w:rPr>
-          <w:fldChar w:fldCharType="begin"/>
-        </w:r>
-        <w:r>
-          <w:rPr>
-            <w:rFonts w:ascii="Times New Roman" w:hAnsi="Times New Roman"/>
-            <w:sz w:val="28"/>
-            <w:szCs w:val="28"/>
-          </w:rPr>
-          <w:instrText>PAGE   \* MERGEFORMAT</w:instrText>
-        </w:r>
-        <w:r>
-          <w:rPr>
-            <w:rFonts w:ascii="Times New Roman" w:hAnsi="Times New Roman"/>
-            <w:sz w:val="28"/>
-            <w:szCs w:val="28"/>
-          </w:rPr>
-          <w:fldChar w:fldCharType="separate"/>
-        </w:r>
-        <w:r>
-          <w:rPr>
-            <w:rFonts w:ascii="Times New Roman" w:hAnsi="Times New Roman"/>
-            <w:noProof/>
-            <w:sz w:val="28"/>
-            <w:szCs w:val="28"/>
-          </w:rPr>
-          <w:t>63</w:t>
-        </w:r>
-        <w:r>
-          <w:rPr>
-            <w:rFonts w:ascii="Times New Roman" w:hAnsi="Times New Roman"/>
-            <w:sz w:val="28"/>
-            <w:szCs w:val="28"/>
-          </w:rPr>
-          <w:fldChar w:fldCharType="end"/>
-        </w:r>
-      </w:p>
-    </w:sdtContent>
-  </w:sdt>
+  <w:p>
+    <w:pPr>
+      <w:pStyle w:val="Footer"/>
+      <w:jc w:val="right"/>
+    </w:pPr>
+  </w:p>
 </w:ftr>
 </file>
 
@@ -8030,7 +7984,7 @@
 </file>
 
 <file path=customXml/itemProps1.xml><?xml version="1.0" encoding="utf-8"?>
-<ds:datastoreItem xmlns:ds="http://schemas.openxmlformats.org/officeDocument/2006/customXml" ds:itemID="{91E04731-75A8-415C-BC3A-BCCBE2913866}">
+<ds:datastoreItem xmlns:ds="http://schemas.openxmlformats.org/officeDocument/2006/customXml" ds:itemID="{D6F0C9FA-2655-461E-ABA5-E6399DC77B78}">
   <ds:schemaRefs>
     <ds:schemaRef ds:uri="http://schemas.openxmlformats.org/officeDocument/2006/bibliography"/>
   </ds:schemaRefs>

</xml_diff>